<commit_message>
updated  docs for the interview prepaaration
</commit_message>
<xml_diff>
--- a/interview_preparation/spring/annotations.docx
+++ b/interview_preparation/spring/annotations.docx
@@ -1,6 +1,6 @@
 
 <file path=word/document.xml><?xml version="1.0" encoding="utf-8"?>
-<w:document xmlns:wpc="http://schemas.microsoft.com/office/word/2010/wordprocessingCanvas" xmlns:cx="http://schemas.microsoft.com/office/drawing/2014/chartex" xmlns:cx1="http://schemas.microsoft.com/office/drawing/2015/9/8/chartex" xmlns:cx2="http://schemas.microsoft.com/office/drawing/2015/10/21/chartex" xmlns:cx3="http://schemas.microsoft.com/office/drawing/2016/5/9/chartex" xmlns:cx4="http://schemas.microsoft.com/office/drawing/2016/5/10/chartex" xmlns:cx5="http://schemas.microsoft.com/office/drawing/2016/5/11/chartex" xmlns:cx6="http://schemas.microsoft.com/office/drawing/2016/5/12/chartex" xmlns:cx7="http://schemas.microsoft.com/office/drawing/2016/5/13/chartex" xmlns:cx8="http://schemas.microsoft.com/office/drawing/2016/5/14/chartex" xmlns:mc="http://schemas.openxmlformats.org/markup-compatibility/2006" xmlns:aink="http://schemas.microsoft.com/office/drawing/2016/ink" xmlns:am3d="http://schemas.microsoft.com/office/drawing/2017/model3d" xmlns:o="urn:schemas-microsoft-com:office:office" xmlns:r="http://schemas.openxmlformats.org/officeDocument/2006/relationships" xmlns:m="http://schemas.openxmlformats.org/officeDocument/2006/math" xmlns:v="urn:schemas-microsoft-com:vml" xmlns:wp14="http://schemas.microsoft.com/office/word/2010/wordprocessingDrawing" xmlns:wp="http://schemas.openxmlformats.org/drawingml/2006/wordprocessingDrawing" xmlns:w10="urn:schemas-microsoft-com:office:word" xmlns:w="http://schemas.openxmlformats.org/wordprocessingml/2006/main" xmlns:w14="http://schemas.microsoft.com/office/word/2010/wordml" xmlns:w15="http://schemas.microsoft.com/office/word/2012/wordml" xmlns:w16cex="http://schemas.microsoft.com/office/word/2018/wordml/cex" xmlns:w16cid="http://schemas.microsoft.com/office/word/2016/wordml/cid" xmlns:w16="http://schemas.microsoft.com/office/word/2018/wordml" xmlns:w16sdtdh="http://schemas.microsoft.com/office/word/2020/wordml/sdtdatahash" xmlns:w16se="http://schemas.microsoft.com/office/word/2015/wordml/symex" xmlns:wpg="http://schemas.microsoft.com/office/word/2010/wordprocessingGroup" xmlns:wpi="http://schemas.microsoft.com/office/word/2010/wordprocessingInk" xmlns:wne="http://schemas.microsoft.com/office/word/2006/wordml" xmlns:wps="http://schemas.microsoft.com/office/word/2010/wordprocessingShape" mc:Ignorable="w14 w15 w16se w16cid w16 w16cex w16sdtdh wp14">
+<w:document xmlns:wpc="http://schemas.microsoft.com/office/word/2010/wordprocessingCanvas" xmlns:cx="http://schemas.microsoft.com/office/drawing/2014/chartex" xmlns:cx1="http://schemas.microsoft.com/office/drawing/2015/9/8/chartex" xmlns:cx2="http://schemas.microsoft.com/office/drawing/2015/10/21/chartex" xmlns:cx3="http://schemas.microsoft.com/office/drawing/2016/5/9/chartex" xmlns:cx4="http://schemas.microsoft.com/office/drawing/2016/5/10/chartex" xmlns:cx5="http://schemas.microsoft.com/office/drawing/2016/5/11/chartex" xmlns:cx6="http://schemas.microsoft.com/office/drawing/2016/5/12/chartex" xmlns:cx7="http://schemas.microsoft.com/office/drawing/2016/5/13/chartex" xmlns:cx8="http://schemas.microsoft.com/office/drawing/2016/5/14/chartex" xmlns:mc="http://schemas.openxmlformats.org/markup-compatibility/2006" xmlns:aink="http://schemas.microsoft.com/office/drawing/2016/ink" xmlns:am3d="http://schemas.microsoft.com/office/drawing/2017/model3d" xmlns:o="urn:schemas-microsoft-com:office:office" xmlns:oel="http://schemas.microsoft.com/office/2019/extlst" xmlns:r="http://schemas.openxmlformats.org/officeDocument/2006/relationships" xmlns:m="http://schemas.openxmlformats.org/officeDocument/2006/math" xmlns:v="urn:schemas-microsoft-com:vml" xmlns:wp14="http://schemas.microsoft.com/office/word/2010/wordprocessingDrawing" xmlns:wp="http://schemas.openxmlformats.org/drawingml/2006/wordprocessingDrawing" xmlns:w10="urn:schemas-microsoft-com:office:word" xmlns:w="http://schemas.openxmlformats.org/wordprocessingml/2006/main" xmlns:w14="http://schemas.microsoft.com/office/word/2010/wordml" xmlns:w15="http://schemas.microsoft.com/office/word/2012/wordml" xmlns:w16cex="http://schemas.microsoft.com/office/word/2018/wordml/cex" xmlns:w16cid="http://schemas.microsoft.com/office/word/2016/wordml/cid" xmlns:w16="http://schemas.microsoft.com/office/word/2018/wordml" xmlns:w16sdtdh="http://schemas.microsoft.com/office/word/2020/wordml/sdtdatahash" xmlns:w16se="http://schemas.microsoft.com/office/word/2015/wordml/symex" xmlns:wpg="http://schemas.microsoft.com/office/word/2010/wordprocessingGroup" xmlns:wpi="http://schemas.microsoft.com/office/word/2010/wordprocessingInk" xmlns:wne="http://schemas.microsoft.com/office/word/2006/wordml" xmlns:wps="http://schemas.microsoft.com/office/word/2010/wordprocessingShape" mc:Ignorable="w14 w15 w16se w16cid w16 w16cex w16sdtdh wp14">
   <w:body>
     <w:p>
       <w:pPr>
@@ -1224,6 +1224,1470 @@
         </w:rPr>
         <w:t>@MockBean</w:t>
       </w:r>
+    </w:p>
+    <w:p>
+      <w:pPr>
+        <w:rPr>
+          <w:lang w:val="en-US"/>
+        </w:rPr>
+      </w:pPr>
+    </w:p>
+    <w:p>
+      <w:pPr>
+        <w:shd w:val="clear" w:color="auto" w:fill="FFFFFF"/>
+        <w:spacing w:before="569" w:after="0" w:line="360" w:lineRule="atLeast"/>
+        <w:outlineLvl w:val="1"/>
+        <w:rPr>
+          <w:rFonts w:ascii="Helvetica" w:eastAsia="Times New Roman" w:hAnsi="Helvetica" w:cs="Helvetica"/>
+          <w:b/>
+          <w:bCs/>
+          <w:color w:val="292929"/>
+          <w:sz w:val="30"/>
+          <w:szCs w:val="30"/>
+          <w:lang w:eastAsia="en-IN"/>
+        </w:rPr>
+      </w:pPr>
+      <w:r>
+        <w:rPr>
+          <w:rFonts w:ascii="Helvetica" w:eastAsia="Times New Roman" w:hAnsi="Helvetica" w:cs="Helvetica"/>
+          <w:b/>
+          <w:bCs/>
+          <w:color w:val="292929"/>
+          <w:sz w:val="30"/>
+          <w:szCs w:val="30"/>
+          <w:lang w:eastAsia="en-IN"/>
+        </w:rPr>
+        <w:t>@Configuration</w:t>
+      </w:r>
+    </w:p>
+    <w:p>
+      <w:pPr>
+        <w:shd w:val="clear" w:color="auto" w:fill="FFFFFF"/>
+        <w:spacing w:before="206" w:after="0" w:line="480" w:lineRule="atLeast"/>
+        <w:rPr>
+          <w:rFonts w:ascii="Georgia" w:eastAsia="Times New Roman" w:hAnsi="Georgia" w:cs="Times New Roman"/>
+          <w:color w:val="292929"/>
+          <w:spacing w:val="-1"/>
+          <w:sz w:val="30"/>
+          <w:szCs w:val="30"/>
+          <w:lang w:eastAsia="en-IN"/>
+        </w:rPr>
+      </w:pPr>
+      <w:hyperlink r:id="rId5" w:tgtFrame="_blank" w:history="1">
+        <w:r>
+          <w:rPr>
+            <w:rFonts w:ascii="Georgia" w:eastAsia="Times New Roman" w:hAnsi="Georgia" w:cs="Times New Roman"/>
+            <w:color w:val="0000FF"/>
+            <w:spacing w:val="-1"/>
+            <w:sz w:val="30"/>
+            <w:szCs w:val="30"/>
+            <w:u w:val="single"/>
+            <w:lang w:eastAsia="en-IN"/>
+          </w:rPr>
+          <w:t>@Configuration</w:t>
+        </w:r>
+      </w:hyperlink>
+      <w:r>
+        <w:rPr>
+          <w:rFonts w:ascii="Georgia" w:eastAsia="Times New Roman" w:hAnsi="Georgia" w:cs="Times New Roman"/>
+          <w:color w:val="292929"/>
+          <w:spacing w:val="-1"/>
+          <w:sz w:val="30"/>
+          <w:szCs w:val="30"/>
+          <w:lang w:eastAsia="en-IN"/>
+        </w:rPr>
+        <w:t> is a class-level annotation. It should be noted that this annotation is an annotation of the spring framework, not a spring-boot annotation. Still, an XML configuration file is more popular in the early days of the</w:t>
+      </w:r>
+      <w:hyperlink r:id="rId6" w:history="1">
+        <w:r>
+          <w:rPr>
+            <w:rFonts w:ascii="Georgia" w:eastAsia="Times New Roman" w:hAnsi="Georgia" w:cs="Times New Roman"/>
+            <w:color w:val="0000FF"/>
+            <w:spacing w:val="-1"/>
+            <w:sz w:val="30"/>
+            <w:szCs w:val="30"/>
+            <w:u w:val="single"/>
+            <w:lang w:eastAsia="en-IN"/>
+          </w:rPr>
+          <w:t> spring framework</w:t>
+        </w:r>
+      </w:hyperlink>
+      <w:r>
+        <w:rPr>
+          <w:rFonts w:ascii="Georgia" w:eastAsia="Times New Roman" w:hAnsi="Georgia" w:cs="Times New Roman"/>
+          <w:color w:val="292929"/>
+          <w:spacing w:val="-1"/>
+          <w:sz w:val="30"/>
+          <w:szCs w:val="30"/>
+          <w:lang w:eastAsia="en-IN"/>
+        </w:rPr>
+        <w:t>.</w:t>
+      </w:r>
+    </w:p>
+    <w:p>
+      <w:pPr>
+        <w:shd w:val="clear" w:color="auto" w:fill="FFFFFF"/>
+        <w:spacing w:before="480" w:after="0" w:line="480" w:lineRule="atLeast"/>
+        <w:rPr>
+          <w:rFonts w:ascii="Georgia" w:eastAsia="Times New Roman" w:hAnsi="Georgia" w:cs="Times New Roman"/>
+          <w:color w:val="292929"/>
+          <w:spacing w:val="-1"/>
+          <w:sz w:val="30"/>
+          <w:szCs w:val="30"/>
+          <w:lang w:eastAsia="en-IN"/>
+        </w:rPr>
+      </w:pPr>
+      <w:r>
+        <w:rPr>
+          <w:rFonts w:ascii="Georgia" w:eastAsia="Times New Roman" w:hAnsi="Georgia" w:cs="Times New Roman"/>
+          <w:color w:val="292929"/>
+          <w:spacing w:val="-1"/>
+          <w:sz w:val="30"/>
+          <w:szCs w:val="30"/>
+          <w:lang w:eastAsia="en-IN"/>
+        </w:rPr>
+        <w:lastRenderedPageBreak/>
+        <w:t>Therefore, no one knows about the @configuration. The </w:t>
+      </w:r>
+      <w:hyperlink r:id="rId7" w:tgtFrame="_blank" w:history="1">
+        <w:r>
+          <w:rPr>
+            <w:rFonts w:ascii="Georgia" w:eastAsia="Times New Roman" w:hAnsi="Georgia" w:cs="Times New Roman"/>
+            <w:color w:val="0000FF"/>
+            <w:spacing w:val="-1"/>
+            <w:sz w:val="30"/>
+            <w:szCs w:val="30"/>
+            <w:u w:val="single"/>
+            <w:lang w:eastAsia="en-IN"/>
+          </w:rPr>
+          <w:t>@configuration annotation</w:t>
+        </w:r>
+      </w:hyperlink>
+      <w:r>
+        <w:rPr>
+          <w:rFonts w:ascii="Georgia" w:eastAsia="Times New Roman" w:hAnsi="Georgia" w:cs="Times New Roman"/>
+          <w:color w:val="292929"/>
+          <w:spacing w:val="-1"/>
+          <w:sz w:val="30"/>
+          <w:szCs w:val="30"/>
+          <w:lang w:eastAsia="en-IN"/>
+        </w:rPr>
+        <w:t> is used to declare a class as a configuration class. It is generally used in combination with </w:t>
+      </w:r>
+      <w:hyperlink r:id="rId8" w:tgtFrame="_blank" w:history="1">
+        <w:r>
+          <w:rPr>
+            <w:rFonts w:ascii="Georgia" w:eastAsia="Times New Roman" w:hAnsi="Georgia" w:cs="Times New Roman"/>
+            <w:color w:val="0000FF"/>
+            <w:spacing w:val="-1"/>
+            <w:sz w:val="30"/>
+            <w:szCs w:val="30"/>
+            <w:u w:val="single"/>
+            <w:lang w:eastAsia="en-IN"/>
+          </w:rPr>
+          <w:t>@bean</w:t>
+        </w:r>
+      </w:hyperlink>
+      <w:r>
+        <w:rPr>
+          <w:rFonts w:ascii="Georgia" w:eastAsia="Times New Roman" w:hAnsi="Georgia" w:cs="Times New Roman"/>
+          <w:color w:val="292929"/>
+          <w:spacing w:val="-1"/>
+          <w:sz w:val="30"/>
+          <w:szCs w:val="30"/>
+          <w:lang w:eastAsia="en-IN"/>
+        </w:rPr>
+        <w:t>. It is worth mentioning that the initialization priority of the default configuration class is higher than that of ordinary components.</w:t>
+      </w:r>
+    </w:p>
+    <w:p>
+      <w:pPr>
+        <w:shd w:val="clear" w:color="auto" w:fill="FFFFFF"/>
+        <w:spacing w:before="480" w:after="0" w:line="480" w:lineRule="atLeast"/>
+        <w:rPr>
+          <w:rFonts w:ascii="Georgia" w:eastAsia="Times New Roman" w:hAnsi="Georgia" w:cs="Times New Roman"/>
+          <w:color w:val="292929"/>
+          <w:spacing w:val="-1"/>
+          <w:sz w:val="30"/>
+          <w:szCs w:val="30"/>
+          <w:lang w:eastAsia="en-IN"/>
+        </w:rPr>
+      </w:pPr>
+      <w:r>
+        <w:rPr>
+          <w:noProof/>
+        </w:rPr>
+        <w:drawing>
+          <wp:inline distT="0" distB="0" distL="0" distR="0" wp14:anchorId="3C637E21" wp14:editId="5D3BA315">
+            <wp:extent cx="5731510" cy="1891665"/>
+            <wp:effectExtent l="0" t="0" r="2540" b="0"/>
+            <wp:docPr id="1" name="Picture 1" descr="Graphical user interface, application&#10;&#10;Description automatically generated"/>
+            <wp:cNvGraphicFramePr>
+              <a:graphicFrameLocks xmlns:a="http://schemas.openxmlformats.org/drawingml/2006/main" noChangeAspect="1"/>
+            </wp:cNvGraphicFramePr>
+            <a:graphic xmlns:a="http://schemas.openxmlformats.org/drawingml/2006/main">
+              <a:graphicData uri="http://schemas.openxmlformats.org/drawingml/2006/picture">
+                <pic:pic xmlns:pic="http://schemas.openxmlformats.org/drawingml/2006/picture">
+                  <pic:nvPicPr>
+                    <pic:cNvPr id="1" name="Picture 1" descr="Graphical user interface, application&#10;&#10;Description automatically generated"/>
+                    <pic:cNvPicPr/>
+                  </pic:nvPicPr>
+                  <pic:blipFill>
+                    <a:blip r:embed="rId9"/>
+                    <a:stretch>
+                      <a:fillRect/>
+                    </a:stretch>
+                  </pic:blipFill>
+                  <pic:spPr>
+                    <a:xfrm>
+                      <a:off x="0" y="0"/>
+                      <a:ext cx="5731510" cy="1891665"/>
+                    </a:xfrm>
+                    <a:prstGeom prst="rect">
+                      <a:avLst/>
+                    </a:prstGeom>
+                  </pic:spPr>
+                </pic:pic>
+              </a:graphicData>
+            </a:graphic>
+          </wp:inline>
+        </w:drawing>
+      </w:r>
+    </w:p>
+    <w:p>
+      <w:pPr>
+        <w:shd w:val="clear" w:color="auto" w:fill="FFFFFF"/>
+        <w:spacing w:before="569" w:after="0" w:line="360" w:lineRule="atLeast"/>
+        <w:outlineLvl w:val="1"/>
+        <w:rPr>
+          <w:rFonts w:ascii="Helvetica" w:eastAsia="Times New Roman" w:hAnsi="Helvetica" w:cs="Helvetica"/>
+          <w:b/>
+          <w:bCs/>
+          <w:color w:val="292929"/>
+          <w:sz w:val="30"/>
+          <w:szCs w:val="30"/>
+          <w:lang w:eastAsia="en-IN"/>
+        </w:rPr>
+      </w:pPr>
+      <w:r>
+        <w:rPr>
+          <w:rFonts w:ascii="Helvetica" w:eastAsia="Times New Roman" w:hAnsi="Helvetica" w:cs="Helvetica"/>
+          <w:b/>
+          <w:bCs/>
+          <w:color w:val="292929"/>
+          <w:sz w:val="30"/>
+          <w:szCs w:val="30"/>
+          <w:lang w:eastAsia="en-IN"/>
+        </w:rPr>
+        <w:t>@Bean</w:t>
+      </w:r>
+    </w:p>
+    <w:p>
+      <w:pPr>
+        <w:shd w:val="clear" w:color="auto" w:fill="FFFFFF"/>
+        <w:spacing w:before="206" w:after="0" w:line="480" w:lineRule="atLeast"/>
+        <w:rPr>
+          <w:rFonts w:ascii="Georgia" w:eastAsia="Times New Roman" w:hAnsi="Georgia" w:cs="Times New Roman"/>
+          <w:color w:val="292929"/>
+          <w:spacing w:val="-1"/>
+          <w:sz w:val="30"/>
+          <w:szCs w:val="30"/>
+          <w:lang w:eastAsia="en-IN"/>
+        </w:rPr>
+      </w:pPr>
+      <w:r>
+        <w:rPr>
+          <w:rFonts w:ascii="Georgia" w:eastAsia="Times New Roman" w:hAnsi="Georgia" w:cs="Times New Roman"/>
+          <w:color w:val="292929"/>
+          <w:spacing w:val="-1"/>
+          <w:sz w:val="30"/>
+          <w:szCs w:val="30"/>
+          <w:lang w:eastAsia="en-IN"/>
+        </w:rPr>
+        <w:t>@Bean is a method-level annotation. When </w:t>
+      </w:r>
+      <w:hyperlink r:id="rId10" w:history="1">
+        <w:r>
+          <w:rPr>
+            <w:rFonts w:ascii="Georgia" w:eastAsia="Times New Roman" w:hAnsi="Georgia" w:cs="Times New Roman"/>
+            <w:color w:val="0000FF"/>
+            <w:spacing w:val="-1"/>
+            <w:sz w:val="30"/>
+            <w:szCs w:val="30"/>
+            <w:u w:val="single"/>
+            <w:lang w:eastAsia="en-IN"/>
+          </w:rPr>
+          <w:t>spring boot</w:t>
+        </w:r>
+      </w:hyperlink>
+      <w:r>
+        <w:rPr>
+          <w:rFonts w:ascii="Georgia" w:eastAsia="Times New Roman" w:hAnsi="Georgia" w:cs="Times New Roman"/>
+          <w:color w:val="292929"/>
+          <w:spacing w:val="-1"/>
+          <w:sz w:val="30"/>
+          <w:szCs w:val="30"/>
+          <w:lang w:eastAsia="en-IN"/>
+        </w:rPr>
+        <w:t> starts, it will call the method using the @bean declaration (only in the configuration class) and register the return value as a special Java Bean in the spring container @Bean can be used with @lazy and @order annotations. If @order is not used, the default initialization order is code order.</w:t>
+      </w:r>
+    </w:p>
+    <w:p>
+      <w:pPr>
+        <w:shd w:val="clear" w:color="auto" w:fill="FFFFFF"/>
+        <w:spacing w:before="206" w:after="0" w:line="480" w:lineRule="atLeast"/>
+        <w:rPr>
+          <w:rFonts w:ascii="Georgia" w:eastAsia="Times New Roman" w:hAnsi="Georgia" w:cs="Times New Roman"/>
+          <w:color w:val="292929"/>
+          <w:spacing w:val="-1"/>
+          <w:sz w:val="30"/>
+          <w:szCs w:val="30"/>
+          <w:lang w:eastAsia="en-IN"/>
+        </w:rPr>
+      </w:pPr>
+      <w:r>
+        <w:rPr>
+          <w:noProof/>
+        </w:rPr>
+        <w:lastRenderedPageBreak/>
+        <w:drawing>
+          <wp:inline distT="0" distB="0" distL="0" distR="0" wp14:anchorId="7AB13853" wp14:editId="78AAF361">
+            <wp:extent cx="5731510" cy="2875280"/>
+            <wp:effectExtent l="0" t="0" r="2540" b="1270"/>
+            <wp:docPr id="2" name="Picture 2" descr="Graphical user interface, text, application&#10;&#10;Description automatically generated"/>
+            <wp:cNvGraphicFramePr>
+              <a:graphicFrameLocks xmlns:a="http://schemas.openxmlformats.org/drawingml/2006/main" noChangeAspect="1"/>
+            </wp:cNvGraphicFramePr>
+            <a:graphic xmlns:a="http://schemas.openxmlformats.org/drawingml/2006/main">
+              <a:graphicData uri="http://schemas.openxmlformats.org/drawingml/2006/picture">
+                <pic:pic xmlns:pic="http://schemas.openxmlformats.org/drawingml/2006/picture">
+                  <pic:nvPicPr>
+                    <pic:cNvPr id="2" name="Picture 2" descr="Graphical user interface, text, application&#10;&#10;Description automatically generated"/>
+                    <pic:cNvPicPr/>
+                  </pic:nvPicPr>
+                  <pic:blipFill>
+                    <a:blip r:embed="rId11"/>
+                    <a:stretch>
+                      <a:fillRect/>
+                    </a:stretch>
+                  </pic:blipFill>
+                  <pic:spPr>
+                    <a:xfrm>
+                      <a:off x="0" y="0"/>
+                      <a:ext cx="5731510" cy="2875280"/>
+                    </a:xfrm>
+                    <a:prstGeom prst="rect">
+                      <a:avLst/>
+                    </a:prstGeom>
+                  </pic:spPr>
+                </pic:pic>
+              </a:graphicData>
+            </a:graphic>
+          </wp:inline>
+        </w:drawing>
+      </w:r>
+    </w:p>
+    <w:p>
+      <w:pPr>
+        <w:shd w:val="clear" w:color="auto" w:fill="FFFFFF"/>
+        <w:spacing w:before="569" w:after="0" w:line="360" w:lineRule="atLeast"/>
+        <w:outlineLvl w:val="1"/>
+        <w:rPr>
+          <w:rFonts w:ascii="Helvetica" w:eastAsia="Times New Roman" w:hAnsi="Helvetica" w:cs="Helvetica"/>
+          <w:b/>
+          <w:bCs/>
+          <w:color w:val="292929"/>
+          <w:sz w:val="30"/>
+          <w:szCs w:val="30"/>
+          <w:lang w:eastAsia="en-IN"/>
+        </w:rPr>
+      </w:pPr>
+      <w:r>
+        <w:rPr>
+          <w:rFonts w:ascii="Helvetica" w:eastAsia="Times New Roman" w:hAnsi="Helvetica" w:cs="Helvetica"/>
+          <w:b/>
+          <w:bCs/>
+          <w:color w:val="292929"/>
+          <w:sz w:val="30"/>
+          <w:szCs w:val="30"/>
+          <w:lang w:eastAsia="en-IN"/>
+        </w:rPr>
+        <w:t>@ConfigurationProperties</w:t>
+      </w:r>
+    </w:p>
+    <w:p>
+      <w:pPr>
+        <w:shd w:val="clear" w:color="auto" w:fill="FFFFFF"/>
+        <w:spacing w:before="206" w:after="0" w:line="480" w:lineRule="atLeast"/>
+        <w:rPr>
+          <w:rFonts w:ascii="Georgia" w:eastAsia="Times New Roman" w:hAnsi="Georgia" w:cs="Times New Roman"/>
+          <w:color w:val="292929"/>
+          <w:spacing w:val="-1"/>
+          <w:sz w:val="30"/>
+          <w:szCs w:val="30"/>
+          <w:lang w:eastAsia="en-IN"/>
+        </w:rPr>
+      </w:pPr>
+      <w:r>
+        <w:rPr>
+          <w:rFonts w:ascii="Georgia" w:eastAsia="Times New Roman" w:hAnsi="Georgia" w:cs="Times New Roman"/>
+          <w:color w:val="292929"/>
+          <w:spacing w:val="-1"/>
+          <w:sz w:val="30"/>
+          <w:szCs w:val="30"/>
+          <w:lang w:eastAsia="en-IN"/>
+        </w:rPr>
+        <w:t>In spring boot, when you need to obtain configuration data, in addition to the </w:t>
+      </w:r>
+      <w:hyperlink r:id="rId12" w:tgtFrame="_blank" w:history="1">
+        <w:r>
+          <w:rPr>
+            <w:rFonts w:ascii="Georgia" w:eastAsia="Times New Roman" w:hAnsi="Georgia" w:cs="Times New Roman"/>
+            <w:color w:val="0000FF"/>
+            <w:spacing w:val="-1"/>
+            <w:sz w:val="30"/>
+            <w:szCs w:val="30"/>
+            <w:u w:val="single"/>
+            <w:lang w:eastAsia="en-IN"/>
+          </w:rPr>
+          <w:t>@value annotation</w:t>
+        </w:r>
+      </w:hyperlink>
+      <w:r>
+        <w:rPr>
+          <w:rFonts w:ascii="Georgia" w:eastAsia="Times New Roman" w:hAnsi="Georgia" w:cs="Times New Roman"/>
+          <w:color w:val="292929"/>
+          <w:spacing w:val="-1"/>
+          <w:sz w:val="30"/>
+          <w:szCs w:val="30"/>
+          <w:lang w:eastAsia="en-IN"/>
+        </w:rPr>
+        <w:t> provided by spring, spring boot also provides the @ConfigurationProperties annotation.</w:t>
+      </w:r>
+    </w:p>
+    <w:p>
+      <w:pPr>
+        <w:shd w:val="clear" w:color="auto" w:fill="FFFFFF"/>
+        <w:spacing w:before="480" w:after="0" w:line="480" w:lineRule="atLeast"/>
+        <w:rPr>
+          <w:rFonts w:ascii="Georgia" w:eastAsia="Times New Roman" w:hAnsi="Georgia" w:cs="Times New Roman"/>
+          <w:color w:val="292929"/>
+          <w:spacing w:val="-1"/>
+          <w:sz w:val="30"/>
+          <w:szCs w:val="30"/>
+          <w:lang w:eastAsia="en-IN"/>
+        </w:rPr>
+      </w:pPr>
+      <w:r>
+        <w:rPr>
+          <w:rFonts w:ascii="Georgia" w:eastAsia="Times New Roman" w:hAnsi="Georgia" w:cs="Times New Roman"/>
+          <w:color w:val="292929"/>
+          <w:spacing w:val="-1"/>
+          <w:sz w:val="30"/>
+          <w:szCs w:val="30"/>
+          <w:lang w:eastAsia="en-IN"/>
+        </w:rPr>
+        <w:t>Compared with </w:t>
+      </w:r>
+      <w:r>
+        <w:rPr>
+          <w:rFonts w:ascii="Courier New" w:eastAsia="Times New Roman" w:hAnsi="Courier New" w:cs="Courier New"/>
+          <w:color w:val="292929"/>
+          <w:spacing w:val="-1"/>
+          <w:sz w:val="23"/>
+          <w:szCs w:val="23"/>
+          <w:shd w:val="clear" w:color="auto" w:fill="F2F2F2"/>
+          <w:lang w:eastAsia="en-IN"/>
+        </w:rPr>
+        <w:t>@value</w:t>
+      </w:r>
+      <w:r>
+        <w:rPr>
+          <w:rFonts w:ascii="Georgia" w:eastAsia="Times New Roman" w:hAnsi="Georgia" w:cs="Times New Roman"/>
+          <w:color w:val="292929"/>
+          <w:spacing w:val="-1"/>
+          <w:sz w:val="30"/>
+          <w:szCs w:val="30"/>
+          <w:lang w:eastAsia="en-IN"/>
+        </w:rPr>
+        <w:t>, @ConfigurationProperties is more convenient and you can obtain configuration in batches.</w:t>
+      </w:r>
+    </w:p>
+    <w:p>
+      <w:pPr>
+        <w:shd w:val="clear" w:color="auto" w:fill="FFFFFF"/>
+        <w:spacing w:before="480" w:after="0" w:line="480" w:lineRule="atLeast"/>
+        <w:rPr>
+          <w:rFonts w:ascii="Georgia" w:eastAsia="Times New Roman" w:hAnsi="Georgia" w:cs="Times New Roman"/>
+          <w:color w:val="292929"/>
+          <w:spacing w:val="-1"/>
+          <w:sz w:val="30"/>
+          <w:szCs w:val="30"/>
+          <w:lang w:eastAsia="en-IN"/>
+        </w:rPr>
+      </w:pPr>
+      <w:r>
+        <w:rPr>
+          <w:rFonts w:ascii="Georgia" w:eastAsia="Times New Roman" w:hAnsi="Georgia" w:cs="Times New Roman"/>
+          <w:color w:val="292929"/>
+          <w:spacing w:val="-1"/>
+          <w:sz w:val="30"/>
+          <w:szCs w:val="30"/>
+          <w:lang w:eastAsia="en-IN"/>
+        </w:rPr>
+        <w:t>As long as this annotation is added to the attribute class and the prefix is specified, the corresponding configuration file data will be automatically filled into the bean.</w:t>
+      </w:r>
+    </w:p>
+    <w:p>
+      <w:pPr>
+        <w:shd w:val="clear" w:color="auto" w:fill="F2F2F2"/>
+        <w:tabs>
+          <w:tab w:val="left" w:pos="916"/>
+          <w:tab w:val="left" w:pos="1832"/>
+          <w:tab w:val="left" w:pos="2748"/>
+          <w:tab w:val="left" w:pos="3664"/>
+          <w:tab w:val="left" w:pos="4580"/>
+          <w:tab w:val="left" w:pos="5496"/>
+          <w:tab w:val="left" w:pos="6412"/>
+          <w:tab w:val="left" w:pos="7328"/>
+          <w:tab w:val="left" w:pos="8244"/>
+          <w:tab w:val="left" w:pos="9160"/>
+          <w:tab w:val="left" w:pos="10076"/>
+          <w:tab w:val="left" w:pos="10992"/>
+          <w:tab w:val="left" w:pos="11908"/>
+          <w:tab w:val="left" w:pos="12824"/>
+          <w:tab w:val="left" w:pos="13740"/>
+          <w:tab w:val="left" w:pos="14656"/>
+        </w:tabs>
+        <w:spacing w:after="0" w:line="240" w:lineRule="auto"/>
+        <w:rPr>
+          <w:rFonts w:ascii="Courier New" w:eastAsia="Times New Roman" w:hAnsi="Courier New" w:cs="Courier New"/>
+          <w:color w:val="292929"/>
+          <w:spacing w:val="-5"/>
+          <w:sz w:val="24"/>
+          <w:szCs w:val="24"/>
+          <w:lang w:eastAsia="en-IN"/>
+        </w:rPr>
+      </w:pPr>
+      <w:r>
+        <w:rPr>
+          <w:rFonts w:ascii="Courier New" w:eastAsia="Times New Roman" w:hAnsi="Courier New" w:cs="Courier New"/>
+          <w:color w:val="292929"/>
+          <w:spacing w:val="-5"/>
+          <w:sz w:val="24"/>
+          <w:szCs w:val="24"/>
+          <w:lang w:eastAsia="en-IN"/>
+        </w:rPr>
+        <w:t>simulator:</w:t>
+      </w:r>
+      <w:r>
+        <w:rPr>
+          <w:rFonts w:ascii="Courier New" w:eastAsia="Times New Roman" w:hAnsi="Courier New" w:cs="Courier New"/>
+          <w:color w:val="292929"/>
+          <w:spacing w:val="-5"/>
+          <w:sz w:val="24"/>
+          <w:szCs w:val="24"/>
+          <w:lang w:eastAsia="en-IN"/>
+        </w:rPr>
+        <w:br/>
+        <w:t xml:space="preserve">  executor:</w:t>
+      </w:r>
+      <w:r>
+        <w:rPr>
+          <w:rFonts w:ascii="Courier New" w:eastAsia="Times New Roman" w:hAnsi="Courier New" w:cs="Courier New"/>
+          <w:color w:val="292929"/>
+          <w:spacing w:val="-5"/>
+          <w:sz w:val="24"/>
+          <w:szCs w:val="24"/>
+          <w:lang w:eastAsia="en-IN"/>
+        </w:rPr>
+        <w:br/>
+        <w:t xml:space="preserve">    coreThreadNumber: 4</w:t>
+      </w:r>
+      <w:r>
+        <w:rPr>
+          <w:rFonts w:ascii="Courier New" w:eastAsia="Times New Roman" w:hAnsi="Courier New" w:cs="Courier New"/>
+          <w:color w:val="292929"/>
+          <w:spacing w:val="-5"/>
+          <w:sz w:val="24"/>
+          <w:szCs w:val="24"/>
+          <w:lang w:eastAsia="en-IN"/>
+        </w:rPr>
+        <w:br/>
+        <w:t xml:space="preserve">    maxThreadNumber: 50</w:t>
+      </w:r>
+    </w:p>
+    <w:p>
+      <w:pPr>
+        <w:shd w:val="clear" w:color="auto" w:fill="F2F2F2"/>
+        <w:tabs>
+          <w:tab w:val="left" w:pos="916"/>
+          <w:tab w:val="left" w:pos="1832"/>
+          <w:tab w:val="left" w:pos="2748"/>
+          <w:tab w:val="left" w:pos="3664"/>
+          <w:tab w:val="left" w:pos="4580"/>
+          <w:tab w:val="left" w:pos="5496"/>
+          <w:tab w:val="left" w:pos="6412"/>
+          <w:tab w:val="left" w:pos="7328"/>
+          <w:tab w:val="left" w:pos="8244"/>
+          <w:tab w:val="left" w:pos="9160"/>
+          <w:tab w:val="left" w:pos="10076"/>
+          <w:tab w:val="left" w:pos="10992"/>
+          <w:tab w:val="left" w:pos="11908"/>
+          <w:tab w:val="left" w:pos="12824"/>
+          <w:tab w:val="left" w:pos="13740"/>
+          <w:tab w:val="left" w:pos="14656"/>
+        </w:tabs>
+        <w:spacing w:after="0" w:line="240" w:lineRule="auto"/>
+        <w:rPr>
+          <w:rFonts w:ascii="Courier New" w:eastAsia="Times New Roman" w:hAnsi="Courier New" w:cs="Courier New"/>
+          <w:color w:val="292929"/>
+          <w:spacing w:val="-5"/>
+          <w:sz w:val="24"/>
+          <w:szCs w:val="24"/>
+          <w:lang w:eastAsia="en-IN"/>
+        </w:rPr>
+      </w:pPr>
+    </w:p>
+    <w:p>
+      <w:pPr>
+        <w:shd w:val="clear" w:color="auto" w:fill="F2F2F2"/>
+        <w:tabs>
+          <w:tab w:val="left" w:pos="916"/>
+          <w:tab w:val="left" w:pos="1832"/>
+          <w:tab w:val="left" w:pos="2748"/>
+          <w:tab w:val="left" w:pos="3664"/>
+          <w:tab w:val="left" w:pos="4580"/>
+          <w:tab w:val="left" w:pos="5496"/>
+          <w:tab w:val="left" w:pos="6412"/>
+          <w:tab w:val="left" w:pos="7328"/>
+          <w:tab w:val="left" w:pos="8244"/>
+          <w:tab w:val="left" w:pos="9160"/>
+          <w:tab w:val="left" w:pos="10076"/>
+          <w:tab w:val="left" w:pos="10992"/>
+          <w:tab w:val="left" w:pos="11908"/>
+          <w:tab w:val="left" w:pos="12824"/>
+          <w:tab w:val="left" w:pos="13740"/>
+          <w:tab w:val="left" w:pos="14656"/>
+        </w:tabs>
+        <w:spacing w:after="0" w:line="240" w:lineRule="auto"/>
+        <w:rPr>
+          <w:rFonts w:ascii="Courier New" w:eastAsia="Times New Roman" w:hAnsi="Courier New" w:cs="Courier New"/>
+          <w:sz w:val="20"/>
+          <w:szCs w:val="20"/>
+          <w:lang w:eastAsia="en-IN"/>
+        </w:rPr>
+      </w:pPr>
+      <w:r>
+        <w:rPr>
+          <w:noProof/>
+        </w:rPr>
+        <w:lastRenderedPageBreak/>
+        <w:drawing>
+          <wp:inline distT="0" distB="0" distL="0" distR="0" wp14:anchorId="25F9CA25" wp14:editId="476AA300">
+            <wp:extent cx="5731510" cy="4754245"/>
+            <wp:effectExtent l="0" t="0" r="2540" b="8255"/>
+            <wp:docPr id="3" name="Picture 3" descr="Graphical user interface, text, application&#10;&#10;Description automatically generated"/>
+            <wp:cNvGraphicFramePr>
+              <a:graphicFrameLocks xmlns:a="http://schemas.openxmlformats.org/drawingml/2006/main" noChangeAspect="1"/>
+            </wp:cNvGraphicFramePr>
+            <a:graphic xmlns:a="http://schemas.openxmlformats.org/drawingml/2006/main">
+              <a:graphicData uri="http://schemas.openxmlformats.org/drawingml/2006/picture">
+                <pic:pic xmlns:pic="http://schemas.openxmlformats.org/drawingml/2006/picture">
+                  <pic:nvPicPr>
+                    <pic:cNvPr id="3" name="Picture 3" descr="Graphical user interface, text, application&#10;&#10;Description automatically generated"/>
+                    <pic:cNvPicPr/>
+                  </pic:nvPicPr>
+                  <pic:blipFill>
+                    <a:blip r:embed="rId13"/>
+                    <a:stretch>
+                      <a:fillRect/>
+                    </a:stretch>
+                  </pic:blipFill>
+                  <pic:spPr>
+                    <a:xfrm>
+                      <a:off x="0" y="0"/>
+                      <a:ext cx="5731510" cy="4754245"/>
+                    </a:xfrm>
+                    <a:prstGeom prst="rect">
+                      <a:avLst/>
+                    </a:prstGeom>
+                  </pic:spPr>
+                </pic:pic>
+              </a:graphicData>
+            </a:graphic>
+          </wp:inline>
+        </w:drawing>
+      </w:r>
+    </w:p>
+    <w:p>
+      <w:pPr>
+        <w:shd w:val="clear" w:color="auto" w:fill="FFFFFF"/>
+        <w:spacing w:before="569" w:after="0" w:line="360" w:lineRule="atLeast"/>
+        <w:outlineLvl w:val="1"/>
+        <w:rPr>
+          <w:rFonts w:ascii="Helvetica" w:eastAsia="Times New Roman" w:hAnsi="Helvetica" w:cs="Helvetica"/>
+          <w:b/>
+          <w:bCs/>
+          <w:color w:val="292929"/>
+          <w:sz w:val="30"/>
+          <w:szCs w:val="30"/>
+          <w:lang w:eastAsia="en-IN"/>
+        </w:rPr>
+      </w:pPr>
+      <w:r>
+        <w:rPr>
+          <w:rFonts w:ascii="Helvetica" w:eastAsia="Times New Roman" w:hAnsi="Helvetica" w:cs="Helvetica"/>
+          <w:b/>
+          <w:bCs/>
+          <w:color w:val="292929"/>
+          <w:sz w:val="30"/>
+          <w:szCs w:val="30"/>
+          <w:lang w:eastAsia="en-IN"/>
+        </w:rPr>
+        <w:t>@ComponentScan</w:t>
+      </w:r>
+    </w:p>
+    <w:p>
+      <w:pPr>
+        <w:shd w:val="clear" w:color="auto" w:fill="FFFFFF"/>
+        <w:spacing w:before="569" w:after="0" w:line="360" w:lineRule="atLeast"/>
+        <w:outlineLvl w:val="1"/>
+        <w:rPr>
+          <w:rFonts w:ascii="Helvetica" w:eastAsia="Times New Roman" w:hAnsi="Helvetica" w:cs="Helvetica"/>
+          <w:b/>
+          <w:bCs/>
+          <w:color w:val="292929"/>
+          <w:sz w:val="30"/>
+          <w:szCs w:val="30"/>
+          <w:lang w:eastAsia="en-IN"/>
+        </w:rPr>
+      </w:pPr>
+    </w:p>
+    <w:p>
+      <w:pPr>
+        <w:shd w:val="clear" w:color="auto" w:fill="FFFFFF"/>
+        <w:spacing w:before="206" w:after="0" w:line="480" w:lineRule="atLeast"/>
+        <w:rPr>
+          <w:rFonts w:ascii="Georgia" w:eastAsia="Times New Roman" w:hAnsi="Georgia" w:cs="Times New Roman"/>
+          <w:color w:val="292929"/>
+          <w:spacing w:val="-1"/>
+          <w:sz w:val="30"/>
+          <w:szCs w:val="30"/>
+          <w:lang w:eastAsia="en-IN"/>
+        </w:rPr>
+      </w:pPr>
+      <w:r>
+        <w:rPr>
+          <w:rFonts w:ascii="Georgia" w:eastAsia="Times New Roman" w:hAnsi="Georgia" w:cs="Times New Roman"/>
+          <w:color w:val="292929"/>
+          <w:spacing w:val="-1"/>
+          <w:sz w:val="30"/>
+          <w:szCs w:val="30"/>
+          <w:lang w:eastAsia="en-IN"/>
+        </w:rPr>
+        <w:t>@ComponentScan annotation can scan appropriate components (such as </w:t>
+      </w:r>
+      <w:hyperlink r:id="rId14" w:tgtFrame="_blank" w:history="1">
+        <w:r>
+          <w:rPr>
+            <w:rFonts w:ascii="Georgia" w:eastAsia="Times New Roman" w:hAnsi="Georgia" w:cs="Times New Roman"/>
+            <w:color w:val="0000FF"/>
+            <w:spacing w:val="-1"/>
+            <w:sz w:val="30"/>
+            <w:szCs w:val="30"/>
+            <w:u w:val="single"/>
+            <w:lang w:eastAsia="en-IN"/>
+          </w:rPr>
+          <w:t>@component,</w:t>
+        </w:r>
+      </w:hyperlink>
+      <w:r>
+        <w:rPr>
+          <w:rFonts w:ascii="Georgia" w:eastAsia="Times New Roman" w:hAnsi="Georgia" w:cs="Times New Roman"/>
+          <w:color w:val="292929"/>
+          <w:spacing w:val="-1"/>
+          <w:sz w:val="30"/>
+          <w:szCs w:val="30"/>
+          <w:lang w:eastAsia="en-IN"/>
+        </w:rPr>
+        <w:t> </w:t>
+      </w:r>
+      <w:hyperlink r:id="rId15" w:anchor="axzz6ngd8ND25" w:tgtFrame="_blank" w:history="1">
+        <w:r>
+          <w:rPr>
+            <w:rFonts w:ascii="Georgia" w:eastAsia="Times New Roman" w:hAnsi="Georgia" w:cs="Times New Roman"/>
+            <w:color w:val="0000FF"/>
+            <w:spacing w:val="-1"/>
+            <w:sz w:val="30"/>
+            <w:szCs w:val="30"/>
+            <w:u w:val="single"/>
+            <w:lang w:eastAsia="en-IN"/>
+          </w:rPr>
+          <w:t>@service</w:t>
+        </w:r>
+      </w:hyperlink>
+      <w:r>
+        <w:rPr>
+          <w:rFonts w:ascii="Georgia" w:eastAsia="Times New Roman" w:hAnsi="Georgia" w:cs="Times New Roman"/>
+          <w:color w:val="292929"/>
+          <w:spacing w:val="-1"/>
+          <w:sz w:val="30"/>
+          <w:szCs w:val="30"/>
+          <w:lang w:eastAsia="en-IN"/>
+        </w:rPr>
+        <w:t>, </w:t>
+      </w:r>
+      <w:hyperlink r:id="rId16" w:tgtFrame="_blank" w:history="1">
+        <w:r>
+          <w:rPr>
+            <w:rFonts w:ascii="Georgia" w:eastAsia="Times New Roman" w:hAnsi="Georgia" w:cs="Times New Roman"/>
+            <w:color w:val="0000FF"/>
+            <w:spacing w:val="-1"/>
+            <w:sz w:val="30"/>
+            <w:szCs w:val="30"/>
+            <w:u w:val="single"/>
+            <w:lang w:eastAsia="en-IN"/>
+          </w:rPr>
+          <w:t>@controller</w:t>
+        </w:r>
+      </w:hyperlink>
+      <w:r>
+        <w:rPr>
+          <w:rFonts w:ascii="Georgia" w:eastAsia="Times New Roman" w:hAnsi="Georgia" w:cs="Times New Roman"/>
+          <w:color w:val="292929"/>
+          <w:spacing w:val="-1"/>
+          <w:sz w:val="30"/>
+          <w:szCs w:val="30"/>
+          <w:lang w:eastAsia="en-IN"/>
+        </w:rPr>
+        <w:t>) according to the user configured path and register them in the spring container.</w:t>
+      </w:r>
+    </w:p>
+    <w:p>
+      <w:pPr>
+        <w:shd w:val="clear" w:color="auto" w:fill="FFFFFF"/>
+        <w:spacing w:before="480" w:after="0" w:line="480" w:lineRule="atLeast"/>
+        <w:rPr>
+          <w:rFonts w:ascii="Georgia" w:eastAsia="Times New Roman" w:hAnsi="Georgia" w:cs="Times New Roman"/>
+          <w:color w:val="292929"/>
+          <w:spacing w:val="-1"/>
+          <w:sz w:val="30"/>
+          <w:szCs w:val="30"/>
+          <w:lang w:eastAsia="en-IN"/>
+        </w:rPr>
+      </w:pPr>
+      <w:r>
+        <w:rPr>
+          <w:rFonts w:ascii="Georgia" w:eastAsia="Times New Roman" w:hAnsi="Georgia" w:cs="Times New Roman"/>
+          <w:color w:val="292929"/>
+          <w:spacing w:val="-1"/>
+          <w:sz w:val="30"/>
+          <w:szCs w:val="30"/>
+          <w:lang w:eastAsia="en-IN"/>
+        </w:rPr>
+        <w:t>If you use the </w:t>
+      </w:r>
+      <w:hyperlink r:id="rId17" w:tgtFrame="_blank" w:history="1">
+        <w:r>
+          <w:rPr>
+            <w:rFonts w:ascii="Georgia" w:eastAsia="Times New Roman" w:hAnsi="Georgia" w:cs="Times New Roman"/>
+            <w:color w:val="0000FF"/>
+            <w:spacing w:val="-1"/>
+            <w:sz w:val="30"/>
+            <w:szCs w:val="30"/>
+            <w:u w:val="single"/>
+            <w:lang w:eastAsia="en-IN"/>
+          </w:rPr>
+          <w:t>@springbootApplication annotation</w:t>
+        </w:r>
+      </w:hyperlink>
+      <w:r>
+        <w:rPr>
+          <w:rFonts w:ascii="Georgia" w:eastAsia="Times New Roman" w:hAnsi="Georgia" w:cs="Times New Roman"/>
+          <w:color w:val="292929"/>
+          <w:spacing w:val="-1"/>
+          <w:sz w:val="30"/>
+          <w:szCs w:val="30"/>
+          <w:lang w:eastAsia="en-IN"/>
+        </w:rPr>
+        <w:t> to start the service, and the startup class is placed in the root package, you do not need to add any arguments, because @springbootApplication already contains the @componentScan annotation, and the default scanned root path is the path where the current class is located.</w:t>
+      </w:r>
+    </w:p>
+    <w:p>
+      <w:pPr>
+        <w:shd w:val="clear" w:color="auto" w:fill="FFFFFF"/>
+        <w:spacing w:before="480" w:after="0" w:line="480" w:lineRule="atLeast"/>
+        <w:rPr>
+          <w:rFonts w:ascii="Georgia" w:eastAsia="Times New Roman" w:hAnsi="Georgia" w:cs="Times New Roman"/>
+          <w:color w:val="292929"/>
+          <w:spacing w:val="-1"/>
+          <w:sz w:val="30"/>
+          <w:szCs w:val="30"/>
+          <w:lang w:eastAsia="en-IN"/>
+        </w:rPr>
+      </w:pPr>
+      <w:r>
+        <w:rPr>
+          <w:rFonts w:ascii="Georgia" w:eastAsia="Times New Roman" w:hAnsi="Georgia" w:cs="Times New Roman"/>
+          <w:color w:val="292929"/>
+          <w:spacing w:val="-1"/>
+          <w:sz w:val="30"/>
+          <w:szCs w:val="30"/>
+          <w:lang w:eastAsia="en-IN"/>
+        </w:rPr>
+        <w:lastRenderedPageBreak/>
+        <w:t>However, if some components of the third-party library want to register in the spring container, you need to use </w:t>
+      </w:r>
+      <w:hyperlink r:id="rId18" w:tgtFrame="_blank" w:history="1">
+        <w:r>
+          <w:rPr>
+            <w:rFonts w:ascii="Georgia" w:eastAsia="Times New Roman" w:hAnsi="Georgia" w:cs="Times New Roman"/>
+            <w:color w:val="0000FF"/>
+            <w:spacing w:val="-1"/>
+            <w:sz w:val="30"/>
+            <w:szCs w:val="30"/>
+            <w:u w:val="single"/>
+            <w:lang w:eastAsia="en-IN"/>
+          </w:rPr>
+          <w:t>@componentScan</w:t>
+        </w:r>
+      </w:hyperlink>
+      <w:r>
+        <w:rPr>
+          <w:rFonts w:ascii="Georgia" w:eastAsia="Times New Roman" w:hAnsi="Georgia" w:cs="Times New Roman"/>
+          <w:color w:val="292929"/>
+          <w:spacing w:val="-1"/>
+          <w:sz w:val="30"/>
+          <w:szCs w:val="30"/>
+          <w:lang w:eastAsia="en-IN"/>
+        </w:rPr>
+        <w:t>.</w:t>
+      </w:r>
+    </w:p>
+    <w:p>
+      <w:pPr>
+        <w:shd w:val="clear" w:color="auto" w:fill="FFFFFF"/>
+        <w:spacing w:before="480" w:after="0" w:line="480" w:lineRule="atLeast"/>
+        <w:rPr>
+          <w:rFonts w:ascii="Georgia" w:eastAsia="Times New Roman" w:hAnsi="Georgia" w:cs="Times New Roman"/>
+          <w:color w:val="292929"/>
+          <w:spacing w:val="-1"/>
+          <w:sz w:val="30"/>
+          <w:szCs w:val="30"/>
+          <w:lang w:eastAsia="en-IN"/>
+        </w:rPr>
+      </w:pPr>
+      <w:r>
+        <w:rPr>
+          <w:noProof/>
+        </w:rPr>
+        <w:drawing>
+          <wp:inline distT="0" distB="0" distL="0" distR="0" wp14:anchorId="106C24DE" wp14:editId="741551BE">
+            <wp:extent cx="5731510" cy="1861820"/>
+            <wp:effectExtent l="0" t="0" r="2540" b="5080"/>
+            <wp:docPr id="4" name="Picture 4" descr="Graphical user interface, text, application, email&#10;&#10;Description automatically generated"/>
+            <wp:cNvGraphicFramePr>
+              <a:graphicFrameLocks xmlns:a="http://schemas.openxmlformats.org/drawingml/2006/main" noChangeAspect="1"/>
+            </wp:cNvGraphicFramePr>
+            <a:graphic xmlns:a="http://schemas.openxmlformats.org/drawingml/2006/main">
+              <a:graphicData uri="http://schemas.openxmlformats.org/drawingml/2006/picture">
+                <pic:pic xmlns:pic="http://schemas.openxmlformats.org/drawingml/2006/picture">
+                  <pic:nvPicPr>
+                    <pic:cNvPr id="4" name="Picture 4" descr="Graphical user interface, text, application, email&#10;&#10;Description automatically generated"/>
+                    <pic:cNvPicPr/>
+                  </pic:nvPicPr>
+                  <pic:blipFill>
+                    <a:blip r:embed="rId19"/>
+                    <a:stretch>
+                      <a:fillRect/>
+                    </a:stretch>
+                  </pic:blipFill>
+                  <pic:spPr>
+                    <a:xfrm>
+                      <a:off x="0" y="0"/>
+                      <a:ext cx="5731510" cy="1861820"/>
+                    </a:xfrm>
+                    <a:prstGeom prst="rect">
+                      <a:avLst/>
+                    </a:prstGeom>
+                  </pic:spPr>
+                </pic:pic>
+              </a:graphicData>
+            </a:graphic>
+          </wp:inline>
+        </w:drawing>
+      </w:r>
+    </w:p>
+    <w:p>
+      <w:pPr>
+        <w:shd w:val="clear" w:color="auto" w:fill="FFFFFF"/>
+        <w:spacing w:before="569" w:after="0" w:line="360" w:lineRule="atLeast"/>
+        <w:outlineLvl w:val="1"/>
+        <w:rPr>
+          <w:rFonts w:ascii="Helvetica" w:eastAsia="Times New Roman" w:hAnsi="Helvetica" w:cs="Helvetica"/>
+          <w:b/>
+          <w:bCs/>
+          <w:color w:val="292929"/>
+          <w:sz w:val="30"/>
+          <w:szCs w:val="30"/>
+          <w:lang w:eastAsia="en-IN"/>
+        </w:rPr>
+      </w:pPr>
+      <w:r>
+        <w:rPr>
+          <w:rFonts w:ascii="Helvetica" w:eastAsia="Times New Roman" w:hAnsi="Helvetica" w:cs="Helvetica"/>
+          <w:b/>
+          <w:bCs/>
+          <w:color w:val="292929"/>
+          <w:sz w:val="30"/>
+          <w:szCs w:val="30"/>
+          <w:lang w:eastAsia="en-IN"/>
+        </w:rPr>
+        <w:t>@ConditionalOnClass and @ConditionalOnMissClass</w:t>
+      </w:r>
+    </w:p>
+    <w:p>
+      <w:pPr>
+        <w:shd w:val="clear" w:color="auto" w:fill="FFFFFF"/>
+        <w:spacing w:before="206" w:after="0" w:line="480" w:lineRule="atLeast"/>
+        <w:rPr>
+          <w:rFonts w:ascii="Georgia" w:eastAsia="Times New Roman" w:hAnsi="Georgia" w:cs="Times New Roman"/>
+          <w:color w:val="292929"/>
+          <w:spacing w:val="-1"/>
+          <w:sz w:val="30"/>
+          <w:szCs w:val="30"/>
+          <w:lang w:eastAsia="en-IN"/>
+        </w:rPr>
+      </w:pPr>
+      <w:hyperlink r:id="rId20" w:tgtFrame="_blank" w:history="1">
+        <w:r>
+          <w:rPr>
+            <w:rFonts w:ascii="Georgia" w:eastAsia="Times New Roman" w:hAnsi="Georgia" w:cs="Times New Roman"/>
+            <w:color w:val="0000FF"/>
+            <w:spacing w:val="-1"/>
+            <w:sz w:val="30"/>
+            <w:szCs w:val="30"/>
+            <w:u w:val="single"/>
+            <w:lang w:eastAsia="en-IN"/>
+          </w:rPr>
+          <w:t>@ConditionaloOnClass</w:t>
+        </w:r>
+      </w:hyperlink>
+      <w:r>
+        <w:rPr>
+          <w:rFonts w:ascii="Georgia" w:eastAsia="Times New Roman" w:hAnsi="Georgia" w:cs="Times New Roman"/>
+          <w:color w:val="292929"/>
+          <w:spacing w:val="-1"/>
+          <w:sz w:val="30"/>
+          <w:szCs w:val="30"/>
+          <w:lang w:eastAsia="en-IN"/>
+        </w:rPr>
+        <w:t> annotation can be declared on classes and methods. If @ConditionalOnClass annotation is used as follows.</w:t>
+      </w:r>
+    </w:p>
+    <w:p>
+      <w:pPr>
+        <w:shd w:val="clear" w:color="auto" w:fill="FFFFFF"/>
+        <w:spacing w:before="206" w:after="0" w:line="480" w:lineRule="atLeast"/>
+        <w:rPr>
+          <w:rFonts w:ascii="Georgia" w:eastAsia="Times New Roman" w:hAnsi="Georgia" w:cs="Times New Roman"/>
+          <w:color w:val="292929"/>
+          <w:spacing w:val="-1"/>
+          <w:sz w:val="30"/>
+          <w:szCs w:val="30"/>
+          <w:lang w:eastAsia="en-IN"/>
+        </w:rPr>
+      </w:pPr>
+      <w:r>
+        <w:rPr>
+          <w:noProof/>
+        </w:rPr>
+        <w:drawing>
+          <wp:inline distT="0" distB="0" distL="0" distR="0" wp14:anchorId="55FC5D4E" wp14:editId="7FCDBEBE">
+            <wp:extent cx="5731510" cy="2188210"/>
+            <wp:effectExtent l="0" t="0" r="2540" b="2540"/>
+            <wp:docPr id="5" name="Picture 5" descr="Graphical user interface, text, application, email&#10;&#10;Description automatically generated"/>
+            <wp:cNvGraphicFramePr>
+              <a:graphicFrameLocks xmlns:a="http://schemas.openxmlformats.org/drawingml/2006/main" noChangeAspect="1"/>
+            </wp:cNvGraphicFramePr>
+            <a:graphic xmlns:a="http://schemas.openxmlformats.org/drawingml/2006/main">
+              <a:graphicData uri="http://schemas.openxmlformats.org/drawingml/2006/picture">
+                <pic:pic xmlns:pic="http://schemas.openxmlformats.org/drawingml/2006/picture">
+                  <pic:nvPicPr>
+                    <pic:cNvPr id="5" name="Picture 5" descr="Graphical user interface, text, application, email&#10;&#10;Description automatically generated"/>
+                    <pic:cNvPicPr/>
+                  </pic:nvPicPr>
+                  <pic:blipFill>
+                    <a:blip r:embed="rId21"/>
+                    <a:stretch>
+                      <a:fillRect/>
+                    </a:stretch>
+                  </pic:blipFill>
+                  <pic:spPr>
+                    <a:xfrm>
+                      <a:off x="0" y="0"/>
+                      <a:ext cx="5731510" cy="2188210"/>
+                    </a:xfrm>
+                    <a:prstGeom prst="rect">
+                      <a:avLst/>
+                    </a:prstGeom>
+                  </pic:spPr>
+                </pic:pic>
+              </a:graphicData>
+            </a:graphic>
+          </wp:inline>
+        </w:drawing>
+      </w:r>
+    </w:p>
+    <w:p>
+      <w:pPr>
+        <w:shd w:val="clear" w:color="auto" w:fill="FFFFFF"/>
+        <w:spacing w:before="480" w:after="0" w:line="480" w:lineRule="atLeast"/>
+        <w:rPr>
+          <w:rFonts w:ascii="Georgia" w:eastAsia="Times New Roman" w:hAnsi="Georgia" w:cs="Times New Roman"/>
+          <w:color w:val="292929"/>
+          <w:spacing w:val="-1"/>
+          <w:sz w:val="30"/>
+          <w:szCs w:val="30"/>
+          <w:lang w:eastAsia="en-IN"/>
+        </w:rPr>
+      </w:pPr>
+      <w:r>
+        <w:rPr>
+          <w:rFonts w:ascii="Georgia" w:eastAsia="Times New Roman" w:hAnsi="Georgia" w:cs="Times New Roman"/>
+          <w:color w:val="292929"/>
+          <w:spacing w:val="-1"/>
+          <w:sz w:val="30"/>
+          <w:szCs w:val="30"/>
+          <w:lang w:eastAsia="en-IN"/>
+        </w:rPr>
+        <w:t>Then</w:t>
+      </w:r>
+      <w:r>
+        <w:rPr>
+          <w:rFonts w:ascii="Courier New" w:eastAsia="Times New Roman" w:hAnsi="Courier New" w:cs="Courier New"/>
+          <w:color w:val="292929"/>
+          <w:spacing w:val="-1"/>
+          <w:sz w:val="23"/>
+          <w:szCs w:val="23"/>
+          <w:shd w:val="clear" w:color="auto" w:fill="F2F2F2"/>
+          <w:lang w:eastAsia="en-IN"/>
+        </w:rPr>
+        <w:t>KafkaTemplate.class</w:t>
+      </w:r>
+      <w:r>
+        <w:rPr>
+          <w:rFonts w:ascii="Georgia" w:eastAsia="Times New Roman" w:hAnsi="Georgia" w:cs="Times New Roman"/>
+          <w:color w:val="292929"/>
+          <w:spacing w:val="-1"/>
+          <w:sz w:val="30"/>
+          <w:szCs w:val="30"/>
+          <w:lang w:eastAsia="en-IN"/>
+        </w:rPr>
+        <w:t>can only be found in the classpath, this configuration class will be correctly scanned and registered to the spring container. The @ConditionalOnMissClass is just the opposite. Only if the defined class cannot be found in the </w:t>
+      </w:r>
+      <w:hyperlink r:id="rId22" w:tgtFrame="_blank" w:history="1">
+        <w:r>
+          <w:rPr>
+            <w:rFonts w:ascii="Georgia" w:eastAsia="Times New Roman" w:hAnsi="Georgia" w:cs="Times New Roman"/>
+            <w:color w:val="0000FF"/>
+            <w:spacing w:val="-1"/>
+            <w:sz w:val="30"/>
+            <w:szCs w:val="30"/>
+            <w:u w:val="single"/>
+            <w:lang w:eastAsia="en-IN"/>
+          </w:rPr>
+          <w:t>classpath</w:t>
+        </w:r>
+      </w:hyperlink>
+      <w:r>
+        <w:rPr>
+          <w:rFonts w:ascii="Georgia" w:eastAsia="Times New Roman" w:hAnsi="Georgia" w:cs="Times New Roman"/>
+          <w:color w:val="292929"/>
+          <w:spacing w:val="-1"/>
+          <w:sz w:val="30"/>
+          <w:szCs w:val="30"/>
+          <w:lang w:eastAsia="en-IN"/>
+        </w:rPr>
+        <w:t>, the configuration class will be built and registered.</w:t>
+      </w:r>
+    </w:p>
+    <w:p>
+      <w:pPr>
+        <w:shd w:val="clear" w:color="auto" w:fill="FFFFFF"/>
+        <w:spacing w:before="569" w:after="0" w:line="360" w:lineRule="atLeast"/>
+        <w:outlineLvl w:val="1"/>
+        <w:rPr>
+          <w:rFonts w:ascii="Helvetica" w:eastAsia="Times New Roman" w:hAnsi="Helvetica" w:cs="Helvetica"/>
+          <w:b/>
+          <w:bCs/>
+          <w:color w:val="292929"/>
+          <w:sz w:val="30"/>
+          <w:szCs w:val="30"/>
+          <w:lang w:eastAsia="en-IN"/>
+        </w:rPr>
+      </w:pPr>
+      <w:r>
+        <w:rPr>
+          <w:rFonts w:ascii="Helvetica" w:eastAsia="Times New Roman" w:hAnsi="Helvetica" w:cs="Helvetica"/>
+          <w:b/>
+          <w:bCs/>
+          <w:color w:val="292929"/>
+          <w:sz w:val="30"/>
+          <w:szCs w:val="30"/>
+          <w:lang w:eastAsia="en-IN"/>
+        </w:rPr>
+        <w:t>@ConditionalOnBean and @ConditionalOnMissingBean</w:t>
+      </w:r>
+    </w:p>
+    <w:p>
+      <w:pPr>
+        <w:shd w:val="clear" w:color="auto" w:fill="FFFFFF"/>
+        <w:spacing w:before="206" w:after="0" w:line="480" w:lineRule="atLeast"/>
+        <w:rPr>
+          <w:rFonts w:ascii="Georgia" w:eastAsia="Times New Roman" w:hAnsi="Georgia" w:cs="Times New Roman"/>
+          <w:color w:val="292929"/>
+          <w:spacing w:val="-1"/>
+          <w:sz w:val="30"/>
+          <w:szCs w:val="30"/>
+          <w:lang w:eastAsia="en-IN"/>
+        </w:rPr>
+      </w:pPr>
+      <w:r>
+        <w:rPr>
+          <w:rFonts w:ascii="Georgia" w:eastAsia="Times New Roman" w:hAnsi="Georgia" w:cs="Times New Roman"/>
+          <w:color w:val="292929"/>
+          <w:spacing w:val="-1"/>
+          <w:sz w:val="30"/>
+          <w:szCs w:val="30"/>
+          <w:lang w:eastAsia="en-IN"/>
+        </w:rPr>
+        <w:lastRenderedPageBreak/>
+        <w:t>Similar to the above annotations of the conditional series, @ConditionalOnBean and @ConditionalOnMissingBean indicate that classes will be built and registered only when a specific bean exists or does not exist.</w:t>
+      </w:r>
+    </w:p>
+    <w:p>
+      <w:pPr>
+        <w:shd w:val="clear" w:color="auto" w:fill="FFFFFF"/>
+        <w:spacing w:before="569" w:after="0" w:line="360" w:lineRule="atLeast"/>
+        <w:outlineLvl w:val="1"/>
+        <w:rPr>
+          <w:rFonts w:ascii="Helvetica" w:eastAsia="Times New Roman" w:hAnsi="Helvetica" w:cs="Helvetica"/>
+          <w:b/>
+          <w:bCs/>
+          <w:color w:val="292929"/>
+          <w:sz w:val="30"/>
+          <w:szCs w:val="30"/>
+          <w:lang w:eastAsia="en-IN"/>
+        </w:rPr>
+      </w:pPr>
+      <w:r>
+        <w:rPr>
+          <w:rFonts w:ascii="Helvetica" w:eastAsia="Times New Roman" w:hAnsi="Helvetica" w:cs="Helvetica"/>
+          <w:b/>
+          <w:bCs/>
+          <w:color w:val="292929"/>
+          <w:sz w:val="30"/>
+          <w:szCs w:val="30"/>
+          <w:lang w:eastAsia="en-IN"/>
+        </w:rPr>
+        <w:t>@ConditionalOnProperty</w:t>
+      </w:r>
+    </w:p>
+    <w:p>
+      <w:pPr>
+        <w:shd w:val="clear" w:color="auto" w:fill="FFFFFF"/>
+        <w:spacing w:before="206" w:after="0" w:line="480" w:lineRule="atLeast"/>
+        <w:rPr>
+          <w:rFonts w:ascii="Georgia" w:eastAsia="Times New Roman" w:hAnsi="Georgia" w:cs="Times New Roman"/>
+          <w:color w:val="292929"/>
+          <w:spacing w:val="-1"/>
+          <w:sz w:val="30"/>
+          <w:szCs w:val="30"/>
+          <w:lang w:eastAsia="en-IN"/>
+        </w:rPr>
+      </w:pPr>
+      <w:r>
+        <w:rPr>
+          <w:rFonts w:ascii="Georgia" w:eastAsia="Times New Roman" w:hAnsi="Georgia" w:cs="Times New Roman"/>
+          <w:color w:val="292929"/>
+          <w:spacing w:val="-1"/>
+          <w:sz w:val="30"/>
+          <w:szCs w:val="30"/>
+          <w:lang w:eastAsia="en-IN"/>
+        </w:rPr>
+        <w:t>@ConditionalOnProperty is also an annotation of the conditional series. This annotation can determine the conditions for bean construction according to the user’s config.</w:t>
+      </w:r>
+    </w:p>
+    <w:p>
+      <w:pPr>
+        <w:shd w:val="clear" w:color="auto" w:fill="FFFFFF"/>
+        <w:spacing w:before="480" w:after="0" w:line="480" w:lineRule="atLeast"/>
+        <w:rPr>
+          <w:rFonts w:ascii="Georgia" w:eastAsia="Times New Roman" w:hAnsi="Georgia" w:cs="Times New Roman"/>
+          <w:color w:val="292929"/>
+          <w:spacing w:val="-1"/>
+          <w:sz w:val="30"/>
+          <w:szCs w:val="30"/>
+          <w:lang w:eastAsia="en-IN"/>
+        </w:rPr>
+      </w:pPr>
+      <w:r>
+        <w:rPr>
+          <w:rFonts w:ascii="Georgia" w:eastAsia="Times New Roman" w:hAnsi="Georgia" w:cs="Times New Roman"/>
+          <w:color w:val="292929"/>
+          <w:spacing w:val="-1"/>
+          <w:sz w:val="30"/>
+          <w:szCs w:val="30"/>
+          <w:lang w:eastAsia="en-IN"/>
+        </w:rPr>
+        <w:t>This example shows that the class </w:t>
+      </w:r>
+      <w:r>
+        <w:rPr>
+          <w:rFonts w:ascii="Courier New" w:eastAsia="Times New Roman" w:hAnsi="Courier New" w:cs="Courier New"/>
+          <w:color w:val="292929"/>
+          <w:spacing w:val="-1"/>
+          <w:sz w:val="23"/>
+          <w:szCs w:val="23"/>
+          <w:shd w:val="clear" w:color="auto" w:fill="F2F2F2"/>
+          <w:lang w:eastAsia="en-IN"/>
+        </w:rPr>
+        <w:t>SftpPersister</w:t>
+      </w:r>
+      <w:r>
+        <w:rPr>
+          <w:rFonts w:ascii="Georgia" w:eastAsia="Times New Roman" w:hAnsi="Georgia" w:cs="Times New Roman"/>
+          <w:color w:val="292929"/>
+          <w:spacing w:val="-1"/>
+          <w:sz w:val="30"/>
+          <w:szCs w:val="30"/>
+          <w:lang w:eastAsia="en-IN"/>
+        </w:rPr>
+        <w:t> will be recognized and built by spring only when the value of key </w:t>
+      </w:r>
+      <w:r>
+        <w:rPr>
+          <w:rFonts w:ascii="Courier New" w:eastAsia="Times New Roman" w:hAnsi="Courier New" w:cs="Courier New"/>
+          <w:color w:val="292929"/>
+          <w:spacing w:val="-1"/>
+          <w:sz w:val="23"/>
+          <w:szCs w:val="23"/>
+          <w:shd w:val="clear" w:color="auto" w:fill="F2F2F2"/>
+          <w:lang w:eastAsia="en-IN"/>
+        </w:rPr>
+        <w:t>audit.persist.sink</w:t>
+      </w:r>
+      <w:r>
+        <w:rPr>
+          <w:rFonts w:ascii="Georgia" w:eastAsia="Times New Roman" w:hAnsi="Georgia" w:cs="Times New Roman"/>
+          <w:color w:val="292929"/>
+          <w:spacing w:val="-1"/>
+          <w:sz w:val="30"/>
+          <w:szCs w:val="30"/>
+          <w:lang w:eastAsia="en-IN"/>
+        </w:rPr>
+        <w:t>is</w:t>
+      </w:r>
+      <w:r>
+        <w:rPr>
+          <w:rFonts w:ascii="Courier New" w:eastAsia="Times New Roman" w:hAnsi="Courier New" w:cs="Courier New"/>
+          <w:color w:val="292929"/>
+          <w:spacing w:val="-1"/>
+          <w:sz w:val="23"/>
+          <w:szCs w:val="23"/>
+          <w:shd w:val="clear" w:color="auto" w:fill="F2F2F2"/>
+          <w:lang w:eastAsia="en-IN"/>
+        </w:rPr>
+        <w:t>sftp</w:t>
+      </w:r>
+      <w:r>
+        <w:rPr>
+          <w:rFonts w:ascii="Georgia" w:eastAsia="Times New Roman" w:hAnsi="Georgia" w:cs="Times New Roman"/>
+          <w:color w:val="292929"/>
+          <w:spacing w:val="-1"/>
+          <w:sz w:val="30"/>
+          <w:szCs w:val="30"/>
+          <w:lang w:eastAsia="en-IN"/>
+        </w:rPr>
+        <w:t>or the key is not defined.</w:t>
+      </w:r>
+    </w:p>
+    <w:p>
+      <w:pPr>
+        <w:shd w:val="clear" w:color="auto" w:fill="FFFFFF"/>
+        <w:spacing w:before="480" w:after="0" w:line="480" w:lineRule="atLeast"/>
+        <w:rPr>
+          <w:rFonts w:ascii="Georgia" w:eastAsia="Times New Roman" w:hAnsi="Georgia" w:cs="Times New Roman"/>
+          <w:color w:val="292929"/>
+          <w:spacing w:val="-1"/>
+          <w:sz w:val="30"/>
+          <w:szCs w:val="30"/>
+          <w:lang w:eastAsia="en-IN"/>
+        </w:rPr>
+      </w:pPr>
+    </w:p>
+    <w:p>
+      <w:pPr>
+        <w:shd w:val="clear" w:color="auto" w:fill="FFFFFF"/>
+        <w:spacing w:before="480" w:after="0" w:line="480" w:lineRule="atLeast"/>
+        <w:rPr>
+          <w:rFonts w:ascii="Georgia" w:eastAsia="Times New Roman" w:hAnsi="Georgia" w:cs="Times New Roman"/>
+          <w:color w:val="292929"/>
+          <w:spacing w:val="-1"/>
+          <w:sz w:val="30"/>
+          <w:szCs w:val="30"/>
+          <w:lang w:eastAsia="en-IN"/>
+        </w:rPr>
+      </w:pPr>
+      <w:r>
+        <w:rPr>
+          <w:noProof/>
+        </w:rPr>
+        <w:drawing>
+          <wp:inline distT="0" distB="0" distL="0" distR="0" wp14:anchorId="5DE4B1EE" wp14:editId="698D6190">
+            <wp:extent cx="5731510" cy="1257300"/>
+            <wp:effectExtent l="0" t="0" r="2540" b="0"/>
+            <wp:docPr id="6" name="Picture 6" descr="Graphical user interface, text, application, email&#10;&#10;Description automatically generated"/>
+            <wp:cNvGraphicFramePr>
+              <a:graphicFrameLocks xmlns:a="http://schemas.openxmlformats.org/drawingml/2006/main" noChangeAspect="1"/>
+            </wp:cNvGraphicFramePr>
+            <a:graphic xmlns:a="http://schemas.openxmlformats.org/drawingml/2006/main">
+              <a:graphicData uri="http://schemas.openxmlformats.org/drawingml/2006/picture">
+                <pic:pic xmlns:pic="http://schemas.openxmlformats.org/drawingml/2006/picture">
+                  <pic:nvPicPr>
+                    <pic:cNvPr id="6" name="Picture 6" descr="Graphical user interface, text, application, email&#10;&#10;Description automatically generated"/>
+                    <pic:cNvPicPr/>
+                  </pic:nvPicPr>
+                  <pic:blipFill>
+                    <a:blip r:embed="rId23"/>
+                    <a:stretch>
+                      <a:fillRect/>
+                    </a:stretch>
+                  </pic:blipFill>
+                  <pic:spPr>
+                    <a:xfrm>
+                      <a:off x="0" y="0"/>
+                      <a:ext cx="5731510" cy="1257300"/>
+                    </a:xfrm>
+                    <a:prstGeom prst="rect">
+                      <a:avLst/>
+                    </a:prstGeom>
+                  </pic:spPr>
+                </pic:pic>
+              </a:graphicData>
+            </a:graphic>
+          </wp:inline>
+        </w:drawing>
+      </w:r>
+    </w:p>
+    <w:p>
+      <w:pPr>
+        <w:rPr>
+          <w:lang w:val="en-US"/>
+        </w:rPr>
+      </w:pPr>
     </w:p>
     <w:sectPr>
       <w:pgSz w:w="11906" w:h="16838"/>
@@ -1236,7 +2700,7 @@
 </file>
 
 <file path=word/numbering.xml><?xml version="1.0" encoding="utf-8"?>
-<w:numbering xmlns:wpc="http://schemas.microsoft.com/office/word/2010/wordprocessingCanvas" xmlns:cx="http://schemas.microsoft.com/office/drawing/2014/chartex" xmlns:cx1="http://schemas.microsoft.com/office/drawing/2015/9/8/chartex" xmlns:cx2="http://schemas.microsoft.com/office/drawing/2015/10/21/chartex" xmlns:cx3="http://schemas.microsoft.com/office/drawing/2016/5/9/chartex" xmlns:cx4="http://schemas.microsoft.com/office/drawing/2016/5/10/chartex" xmlns:cx5="http://schemas.microsoft.com/office/drawing/2016/5/11/chartex" xmlns:cx6="http://schemas.microsoft.com/office/drawing/2016/5/12/chartex" xmlns:cx7="http://schemas.microsoft.com/office/drawing/2016/5/13/chartex" xmlns:cx8="http://schemas.microsoft.com/office/drawing/2016/5/14/chartex" xmlns:mc="http://schemas.openxmlformats.org/markup-compatibility/2006" xmlns:aink="http://schemas.microsoft.com/office/drawing/2016/ink" xmlns:am3d="http://schemas.microsoft.com/office/drawing/2017/model3d" xmlns:o="urn:schemas-microsoft-com:office:office" xmlns:r="http://schemas.openxmlformats.org/officeDocument/2006/relationships" xmlns:m="http://schemas.openxmlformats.org/officeDocument/2006/math" xmlns:v="urn:schemas-microsoft-com:vml" xmlns:wp14="http://schemas.microsoft.com/office/word/2010/wordprocessingDrawing" xmlns:wp="http://schemas.openxmlformats.org/drawingml/2006/wordprocessingDrawing" xmlns:w10="urn:schemas-microsoft-com:office:word" xmlns:w="http://schemas.openxmlformats.org/wordprocessingml/2006/main" xmlns:w14="http://schemas.microsoft.com/office/word/2010/wordml" xmlns:w15="http://schemas.microsoft.com/office/word/2012/wordml" xmlns:w16cex="http://schemas.microsoft.com/office/word/2018/wordml/cex" xmlns:w16cid="http://schemas.microsoft.com/office/word/2016/wordml/cid" xmlns:w16="http://schemas.microsoft.com/office/word/2018/wordml" xmlns:w16sdtdh="http://schemas.microsoft.com/office/word/2020/wordml/sdtdatahash" xmlns:w16se="http://schemas.microsoft.com/office/word/2015/wordml/symex" xmlns:wpg="http://schemas.microsoft.com/office/word/2010/wordprocessingGroup" xmlns:wpi="http://schemas.microsoft.com/office/word/2010/wordprocessingInk" xmlns:wne="http://schemas.microsoft.com/office/word/2006/wordml" xmlns:wps="http://schemas.microsoft.com/office/word/2010/wordprocessingShape" mc:Ignorable="w14 w15 w16se w16cid w16 w16cex w16sdtdh wp14">
+<w:numbering xmlns:wpc="http://schemas.microsoft.com/office/word/2010/wordprocessingCanvas" xmlns:cx="http://schemas.microsoft.com/office/drawing/2014/chartex" xmlns:cx1="http://schemas.microsoft.com/office/drawing/2015/9/8/chartex" xmlns:cx2="http://schemas.microsoft.com/office/drawing/2015/10/21/chartex" xmlns:cx3="http://schemas.microsoft.com/office/drawing/2016/5/9/chartex" xmlns:cx4="http://schemas.microsoft.com/office/drawing/2016/5/10/chartex" xmlns:cx5="http://schemas.microsoft.com/office/drawing/2016/5/11/chartex" xmlns:cx6="http://schemas.microsoft.com/office/drawing/2016/5/12/chartex" xmlns:cx7="http://schemas.microsoft.com/office/drawing/2016/5/13/chartex" xmlns:cx8="http://schemas.microsoft.com/office/drawing/2016/5/14/chartex" xmlns:mc="http://schemas.openxmlformats.org/markup-compatibility/2006" xmlns:aink="http://schemas.microsoft.com/office/drawing/2016/ink" xmlns:am3d="http://schemas.microsoft.com/office/drawing/2017/model3d" xmlns:o="urn:schemas-microsoft-com:office:office" xmlns:oel="http://schemas.microsoft.com/office/2019/extlst" xmlns:r="http://schemas.openxmlformats.org/officeDocument/2006/relationships" xmlns:m="http://schemas.openxmlformats.org/officeDocument/2006/math" xmlns:v="urn:schemas-microsoft-com:vml" xmlns:wp14="http://schemas.microsoft.com/office/word/2010/wordprocessingDrawing" xmlns:wp="http://schemas.openxmlformats.org/drawingml/2006/wordprocessingDrawing" xmlns:w10="urn:schemas-microsoft-com:office:word" xmlns:w="http://schemas.openxmlformats.org/wordprocessingml/2006/main" xmlns:w14="http://schemas.microsoft.com/office/word/2010/wordml" xmlns:w15="http://schemas.microsoft.com/office/word/2012/wordml" xmlns:w16cex="http://schemas.microsoft.com/office/word/2018/wordml/cex" xmlns:w16cid="http://schemas.microsoft.com/office/word/2016/wordml/cid" xmlns:w16="http://schemas.microsoft.com/office/word/2018/wordml" xmlns:w16sdtdh="http://schemas.microsoft.com/office/word/2020/wordml/sdtdatahash" xmlns:w16se="http://schemas.microsoft.com/office/word/2015/wordml/symex" xmlns:wpg="http://schemas.microsoft.com/office/word/2010/wordprocessingGroup" xmlns:wpi="http://schemas.microsoft.com/office/word/2010/wordprocessingInk" xmlns:wne="http://schemas.microsoft.com/office/word/2006/wordml" xmlns:wps="http://schemas.microsoft.com/office/word/2010/wordprocessingShape" mc:Ignorable="w14 w15 w16se w16cid w16 w16cex w16sdtdh wp14">
   <w:abstractNum w:abstractNumId="0" w15:restartNumberingAfterBreak="0">
     <w:nsid w:val="6593136C"/>
     <w:multiLevelType w:val="hybridMultilevel"/>
@@ -1754,6 +3218,26 @@
     <w:name w:val="Normal"/>
     <w:qFormat/>
   </w:style>
+  <w:style w:type="paragraph" w:styleId="Heading2">
+    <w:name w:val="heading 2"/>
+    <w:basedOn w:val="Normal"/>
+    <w:link w:val="Heading2Char"/>
+    <w:uiPriority w:val="9"/>
+    <w:qFormat/>
+    <w:rsid w:val="006B42BC"/>
+    <w:pPr>
+      <w:spacing w:before="100" w:beforeAutospacing="1" w:after="100" w:afterAutospacing="1" w:line="240" w:lineRule="auto"/>
+      <w:outlineLvl w:val="1"/>
+    </w:pPr>
+    <w:rPr>
+      <w:rFonts w:ascii="Times New Roman" w:eastAsia="Times New Roman" w:hAnsi="Times New Roman" w:cs="Times New Roman"/>
+      <w:b/>
+      <w:bCs/>
+      <w:sz w:val="36"/>
+      <w:szCs w:val="36"/>
+      <w:lang w:eastAsia="en-IN"/>
+    </w:rPr>
+  </w:style>
   <w:style w:type="character" w:default="1" w:styleId="DefaultParagraphFont">
     <w:name w:val="Default Paragraph Font"/>
     <w:uiPriority w:val="1"/>
@@ -1791,6 +3275,115 @@
       <w:ind w:left="720"/>
       <w:contextualSpacing/>
     </w:pPr>
+  </w:style>
+  <w:style w:type="character" w:customStyle="1" w:styleId="Heading2Char">
+    <w:name w:val="Heading 2 Char"/>
+    <w:basedOn w:val="DefaultParagraphFont"/>
+    <w:link w:val="Heading2"/>
+    <w:uiPriority w:val="9"/>
+    <w:rsid w:val="006B42BC"/>
+    <w:rPr>
+      <w:rFonts w:ascii="Times New Roman" w:eastAsia="Times New Roman" w:hAnsi="Times New Roman" w:cs="Times New Roman"/>
+      <w:b/>
+      <w:bCs/>
+      <w:sz w:val="36"/>
+      <w:szCs w:val="36"/>
+      <w:lang w:eastAsia="en-IN"/>
+    </w:rPr>
+  </w:style>
+  <w:style w:type="paragraph" w:customStyle="1" w:styleId="pw-post-body-paragraph">
+    <w:name w:val="pw-post-body-paragraph"/>
+    <w:basedOn w:val="Normal"/>
+    <w:rsid w:val="006B42BC"/>
+    <w:pPr>
+      <w:spacing w:before="100" w:beforeAutospacing="1" w:after="100" w:afterAutospacing="1" w:line="240" w:lineRule="auto"/>
+    </w:pPr>
+    <w:rPr>
+      <w:rFonts w:ascii="Times New Roman" w:eastAsia="Times New Roman" w:hAnsi="Times New Roman" w:cs="Times New Roman"/>
+      <w:sz w:val="24"/>
+      <w:szCs w:val="24"/>
+      <w:lang w:eastAsia="en-IN"/>
+    </w:rPr>
+  </w:style>
+  <w:style w:type="character" w:styleId="Hyperlink">
+    <w:name w:val="Hyperlink"/>
+    <w:basedOn w:val="DefaultParagraphFont"/>
+    <w:uiPriority w:val="99"/>
+    <w:semiHidden/>
+    <w:unhideWhenUsed/>
+    <w:rsid w:val="006B42BC"/>
+    <w:rPr>
+      <w:color w:val="0000FF"/>
+      <w:u w:val="single"/>
+    </w:rPr>
+  </w:style>
+  <w:style w:type="character" w:styleId="HTMLCode">
+    <w:name w:val="HTML Code"/>
+    <w:basedOn w:val="DefaultParagraphFont"/>
+    <w:uiPriority w:val="99"/>
+    <w:semiHidden/>
+    <w:unhideWhenUsed/>
+    <w:rsid w:val="006B42BC"/>
+    <w:rPr>
+      <w:rFonts w:ascii="Courier New" w:eastAsia="Times New Roman" w:hAnsi="Courier New" w:cs="Courier New"/>
+      <w:sz w:val="20"/>
+      <w:szCs w:val="20"/>
+    </w:rPr>
+  </w:style>
+  <w:style w:type="paragraph" w:styleId="HTMLPreformatted">
+    <w:name w:val="HTML Preformatted"/>
+    <w:basedOn w:val="Normal"/>
+    <w:link w:val="HTMLPreformattedChar"/>
+    <w:uiPriority w:val="99"/>
+    <w:semiHidden/>
+    <w:unhideWhenUsed/>
+    <w:rsid w:val="006B42BC"/>
+    <w:pPr>
+      <w:tabs>
+        <w:tab w:val="left" w:pos="916"/>
+        <w:tab w:val="left" w:pos="1832"/>
+        <w:tab w:val="left" w:pos="2748"/>
+        <w:tab w:val="left" w:pos="3664"/>
+        <w:tab w:val="left" w:pos="4580"/>
+        <w:tab w:val="left" w:pos="5496"/>
+        <w:tab w:val="left" w:pos="6412"/>
+        <w:tab w:val="left" w:pos="7328"/>
+        <w:tab w:val="left" w:pos="8244"/>
+        <w:tab w:val="left" w:pos="9160"/>
+        <w:tab w:val="left" w:pos="10076"/>
+        <w:tab w:val="left" w:pos="10992"/>
+        <w:tab w:val="left" w:pos="11908"/>
+        <w:tab w:val="left" w:pos="12824"/>
+        <w:tab w:val="left" w:pos="13740"/>
+        <w:tab w:val="left" w:pos="14656"/>
+      </w:tabs>
+      <w:spacing w:after="0" w:line="240" w:lineRule="auto"/>
+    </w:pPr>
+    <w:rPr>
+      <w:rFonts w:ascii="Courier New" w:eastAsia="Times New Roman" w:hAnsi="Courier New" w:cs="Courier New"/>
+      <w:sz w:val="20"/>
+      <w:szCs w:val="20"/>
+      <w:lang w:eastAsia="en-IN"/>
+    </w:rPr>
+  </w:style>
+  <w:style w:type="character" w:customStyle="1" w:styleId="HTMLPreformattedChar">
+    <w:name w:val="HTML Preformatted Char"/>
+    <w:basedOn w:val="DefaultParagraphFont"/>
+    <w:link w:val="HTMLPreformatted"/>
+    <w:uiPriority w:val="99"/>
+    <w:semiHidden/>
+    <w:rsid w:val="006B42BC"/>
+    <w:rPr>
+      <w:rFonts w:ascii="Courier New" w:eastAsia="Times New Roman" w:hAnsi="Courier New" w:cs="Courier New"/>
+      <w:sz w:val="20"/>
+      <w:szCs w:val="20"/>
+      <w:lang w:eastAsia="en-IN"/>
+    </w:rPr>
+  </w:style>
+  <w:style w:type="character" w:customStyle="1" w:styleId="gc">
+    <w:name w:val="gc"/>
+    <w:basedOn w:val="DefaultParagraphFont"/>
+    <w:rsid w:val="006B42BC"/>
   </w:style>
 </w:styles>
 </file>

</xml_diff>